<commit_message>
Added simulation files for B to K* gamma
</commit_message>
<xml_diff>
--- a/Research_Project/LHCb Starterkit/B_to_Kst_gamma/B_to_Kst_gamma_200EvtSimPlots.docx
+++ b/Research_Project/LHCb Starterkit/B_to_Kst_gamma/B_to_Kst_gamma_200EvtSimPlots.docx
@@ -8,12 +8,18 @@
         <w:jc w:val="center"/>
       </w:pPr>
       <w:r>
+        <w:t xml:space="preserve"> </w:t>
+      </w:r>
+      <w:r>
         <w:t>B to K* gamma Single Photon Decay: 200 Events Plots</w:t>
       </w:r>
     </w:p>
     <w:p/>
     <w:p>
       <w:r>
+        <w:rPr>
+          <w:noProof/>
+        </w:rPr>
         <w:drawing>
           <wp:inline distT="0" distB="0" distL="0" distR="0" wp14:anchorId="3660E092" wp14:editId="639DB63A">
             <wp:extent cx="5731510" cy="2309495"/>
@@ -53,6 +59,9 @@
     </w:p>
     <w:p>
       <w:r>
+        <w:rPr>
+          <w:noProof/>
+        </w:rPr>
         <w:drawing>
           <wp:inline distT="0" distB="0" distL="0" distR="0" wp14:anchorId="1F986940" wp14:editId="43E926B4">
             <wp:extent cx="5731510" cy="2413000"/>
@@ -92,6 +101,9 @@
     </w:p>
     <w:p>
       <w:r>
+        <w:rPr>
+          <w:noProof/>
+        </w:rPr>
         <w:drawing>
           <wp:inline distT="0" distB="0" distL="0" distR="0" wp14:anchorId="0772CCB4" wp14:editId="526795CA">
             <wp:extent cx="5731510" cy="2322195"/>
@@ -131,6 +143,9 @@
     </w:p>
     <w:p>
       <w:r>
+        <w:rPr>
+          <w:noProof/>
+        </w:rPr>
         <w:lastRenderedPageBreak/>
         <w:drawing>
           <wp:inline distT="0" distB="0" distL="0" distR="0" wp14:anchorId="4C2081BA" wp14:editId="04CFA9EA">
@@ -171,6 +186,9 @@
     </w:p>
     <w:p>
       <w:r>
+        <w:rPr>
+          <w:noProof/>
+        </w:rPr>
         <w:drawing>
           <wp:inline distT="0" distB="0" distL="0" distR="0" wp14:anchorId="720CDC34" wp14:editId="1263AC07">
             <wp:extent cx="5731510" cy="2407920"/>
@@ -210,6 +228,9 @@
     </w:p>
     <w:p>
       <w:r>
+        <w:rPr>
+          <w:noProof/>
+        </w:rPr>
         <w:drawing>
           <wp:inline distT="0" distB="0" distL="0" distR="0" wp14:anchorId="710A0251" wp14:editId="15D8DC99">
             <wp:extent cx="5731510" cy="2385060"/>
@@ -249,6 +270,9 @@
     </w:p>
     <w:p>
       <w:r>
+        <w:rPr>
+          <w:noProof/>
+        </w:rPr>
         <w:drawing>
           <wp:inline distT="0" distB="0" distL="0" distR="0" wp14:anchorId="33FB624D" wp14:editId="46269AB8">
             <wp:extent cx="5731510" cy="2297430"/>
@@ -288,6 +312,9 @@
     </w:p>
     <w:p>
       <w:r>
+        <w:rPr>
+          <w:noProof/>
+        </w:rPr>
         <w:drawing>
           <wp:inline distT="0" distB="0" distL="0" distR="0" wp14:anchorId="062764EE" wp14:editId="4F0DAA33">
             <wp:extent cx="5731510" cy="2404110"/>
@@ -327,6 +354,9 @@
     </w:p>
     <w:p>
       <w:r>
+        <w:rPr>
+          <w:noProof/>
+        </w:rPr>
         <w:drawing>
           <wp:inline distT="0" distB="0" distL="0" distR="0" wp14:anchorId="26B687EB" wp14:editId="4088055F">
             <wp:extent cx="5731510" cy="2378075"/>
@@ -366,6 +396,9 @@
     </w:p>
     <w:p>
       <w:r>
+        <w:rPr>
+          <w:noProof/>
+        </w:rPr>
         <w:drawing>
           <wp:inline distT="0" distB="0" distL="0" distR="0" wp14:anchorId="52969350" wp14:editId="6BD63FBE">
             <wp:extent cx="5731510" cy="2448560"/>
@@ -405,6 +438,9 @@
     </w:p>
     <w:p>
       <w:r>
+        <w:rPr>
+          <w:noProof/>
+        </w:rPr>
         <w:drawing>
           <wp:inline distT="0" distB="0" distL="0" distR="0" wp14:anchorId="313F63B5" wp14:editId="22F53F48">
             <wp:extent cx="5731510" cy="2378075"/>
@@ -444,6 +480,9 @@
     </w:p>
     <w:p>
       <w:r>
+        <w:rPr>
+          <w:noProof/>
+        </w:rPr>
         <w:drawing>
           <wp:inline distT="0" distB="0" distL="0" distR="0" wp14:anchorId="3AD8667E" wp14:editId="109D3E43">
             <wp:extent cx="5731510" cy="2374900"/>

</xml_diff>